<commit_message>
Enhance CORS configuration for Vercel deployment and update environment variables for local and production settings
</commit_message>
<xml_diff>
--- a/apps/api/template.docx
+++ b/apps/api/template.docx
@@ -124,6 +124,15 @@
           <w:lang w:val="de-CH"/>
         </w:rPr>
       </w:pPr>
+    </w:p>
+    <w:p>
+      <w:pPr>
+        <w:spacing w:after="240"/>
+        <w:rPr>
+          <w:b/>
+          <w:lang w:val="de-CH"/>
+        </w:rPr>
+      </w:pPr>
       <w:r>
         <w:rPr>
           <w:b/>
@@ -160,43 +169,51 @@
         <w:spacing w:after="240"/>
         <w:rPr>
           <w:bCs/>
+          <w:lang w:val="de-CH"/>
         </w:rPr>
       </w:pPr>
       <w:r>
         <w:rPr>
           <w:bCs/>
+          <w:lang w:val="de-CH"/>
         </w:rPr>
-        <w:t xml:space="preserve">Sehr </w:t>
+        <w:t>Sehr geehrte Damen und Herren</w:t>
+      </w:r>
+    </w:p>
+    <w:p>
+      <w:pPr>
+        <w:rPr>
+          <w:lang w:val="de-CH"/>
+        </w:rPr>
+      </w:pPr>
+      <w:r>
+        <w:rPr>
+          <w:lang w:val="de-CH"/>
+        </w:rPr>
+        <w:t>{{</w:t>
       </w:r>
       <w:proofErr w:type="spellStart"/>
       <w:r>
         <w:rPr>
-          <w:bCs/>
+          <w:lang w:val="de-CH"/>
         </w:rPr>
-        <w:t>geehrte</w:t>
+        <w:t>body_of_motivational_letter</w:t>
       </w:r>
       <w:proofErr w:type="spellEnd"/>
       <w:r>
         <w:rPr>
-          <w:bCs/>
+          <w:lang w:val="de-CH"/>
         </w:rPr>
-        <w:t xml:space="preserve"> Damen und Herren</w:t>
+        <w:t>}}</w:t>
       </w:r>
     </w:p>
     <w:p>
-      <w:r>
-        <w:t>{{</w:t>
-      </w:r>
-      <w:proofErr w:type="spellStart"/>
-      <w:r>
-        <w:t>body_of_motivational_letter</w:t>
-      </w:r>
-      <w:proofErr w:type="spellEnd"/>
-      <w:r>
-        <w:t>}}</w:t>
-      </w:r>
+      <w:pPr>
+        <w:rPr>
+          <w:lang w:val="de-CH"/>
+        </w:rPr>
+      </w:pPr>
     </w:p>
-    <w:p/>
     <w:p>
       <w:pPr>
         <w:rPr>

</xml_diff>

<commit_message>
Add salutation handling and contact detection in letter generation
</commit_message>
<xml_diff>
--- a/apps/api/template.docx
+++ b/apps/api/template.docx
@@ -162,22 +162,6 @@
           <w:lang w:val="de-CH"/>
         </w:rPr>
         <w:t>}}</w:t>
-      </w:r>
-    </w:p>
-    <w:p>
-      <w:pPr>
-        <w:spacing w:after="240"/>
-        <w:rPr>
-          <w:bCs/>
-          <w:lang w:val="de-CH"/>
-        </w:rPr>
-      </w:pPr>
-      <w:r>
-        <w:rPr>
-          <w:bCs/>
-          <w:lang w:val="de-CH"/>
-        </w:rPr>
-        <w:t>Sehr geehrte Damen und Herren</w:t>
       </w:r>
     </w:p>
     <w:p>

</xml_diff>